<commit_message>
Remove package-lock.json - let Railway generate it
</commit_message>
<xml_diff>
--- a/Architecture - Realtime-chat.docx
+++ b/Architecture - Realtime-chat.docx
@@ -3333,6 +3333,429 @@
       </w:r>
       <w:r>
         <w:t>: Already using MongoDB Atlas (cloud)</w:t>
+      </w:r>
+    </w:p>
+    <w:p>
+      <w:pPr>
+        <w:pStyle w:val="ListParagraph"/>
+        <w:numPr>
+          <w:ilvl w:val="0"/>
+          <w:numId w:val="12"/>
+        </w:numPr>
+        <w:shd w:val="clear" w:color="auto" w:fill="FFFFFF"/>
+        <w:spacing w:after="0" w:line="240" w:lineRule="auto"/>
+        <w:outlineLvl w:val="2"/>
+        <w:rPr>
+          <w:rFonts w:ascii="Segoe UI" w:eastAsia="Times New Roman" w:hAnsi="Segoe UI" w:cs="Segoe UI"/>
+          <w:b/>
+          <w:bCs/>
+          <w:color w:val="1F2328"/>
+          <w:kern w:val="0"/>
+          <w:sz w:val="30"/>
+          <w:szCs w:val="30"/>
+          <w14:ligatures w14:val="none"/>
+        </w:rPr>
+      </w:pPr>
+      <w:r>
+        <w:rPr>
+          <w:rFonts w:ascii="Segoe UI" w:eastAsia="Times New Roman" w:hAnsi="Segoe UI" w:cs="Segoe UI"/>
+          <w:b/>
+          <w:bCs/>
+          <w:color w:val="1F2328"/>
+          <w:kern w:val="0"/>
+          <w:sz w:val="30"/>
+          <w:szCs w:val="30"/>
+          <w14:ligatures w14:val="none"/>
+        </w:rPr>
+        <w:t>or create a new repository on the command line</w:t>
+      </w:r>
+    </w:p>
+    <w:p>
+      <w:pPr>
+        <w:pStyle w:val="ListParagraph"/>
+        <w:numPr>
+          <w:ilvl w:val="0"/>
+          <w:numId w:val="12"/>
+        </w:numPr>
+        <w:shd w:val="clear" w:color="auto" w:fill="F6F8FA"/>
+        <w:tabs>
+          <w:tab w:val="left" w:pos="916"/>
+          <w:tab w:val="left" w:pos="1832"/>
+          <w:tab w:val="left" w:pos="2748"/>
+          <w:tab w:val="left" w:pos="3664"/>
+          <w:tab w:val="left" w:pos="4580"/>
+          <w:tab w:val="left" w:pos="5496"/>
+          <w:tab w:val="left" w:pos="6412"/>
+          <w:tab w:val="left" w:pos="7328"/>
+          <w:tab w:val="left" w:pos="8244"/>
+          <w:tab w:val="left" w:pos="9160"/>
+          <w:tab w:val="left" w:pos="10076"/>
+          <w:tab w:val="left" w:pos="10992"/>
+          <w:tab w:val="left" w:pos="11908"/>
+          <w:tab w:val="left" w:pos="12824"/>
+          <w:tab w:val="left" w:pos="13740"/>
+          <w:tab w:val="left" w:pos="14656"/>
+        </w:tabs>
+        <w:spacing w:after="0" w:line="240" w:lineRule="auto"/>
+        <w:rPr>
+          <w:rFonts w:ascii="Consolas" w:eastAsia="Times New Roman" w:hAnsi="Consolas" w:cs="Courier New"/>
+          <w:color w:val="1F2328"/>
+          <w:kern w:val="0"/>
+          <w:sz w:val="21"/>
+          <w:szCs w:val="21"/>
+          <w14:ligatures w14:val="none"/>
+        </w:rPr>
+      </w:pPr>
+      <w:proofErr w:type="gramStart"/>
+      <w:r>
+        <w:rPr>
+          <w:rFonts w:ascii="Consolas" w:eastAsia="Times New Roman" w:hAnsi="Consolas" w:cs="Courier New"/>
+          <w:color w:val="1F2328"/>
+          <w:kern w:val="0"/>
+          <w:sz w:val="21"/>
+          <w:szCs w:val="21"/>
+          <w14:ligatures w14:val="none"/>
+        </w:rPr>
+        <w:t>echo "#</w:t>
+      </w:r>
+      <w:proofErr w:type="gramEnd"/>
+      <w:r>
+        <w:rPr>
+          <w:rFonts w:ascii="Consolas" w:eastAsia="Times New Roman" w:hAnsi="Consolas" w:cs="Courier New"/>
+          <w:color w:val="1F2328"/>
+          <w:kern w:val="0"/>
+          <w:sz w:val="21"/>
+          <w:szCs w:val="21"/>
+          <w14:ligatures w14:val="none"/>
+        </w:rPr>
+        <w:t xml:space="preserve"> -Realtime-chat-app" &gt;&gt; README.md</w:t>
+      </w:r>
+    </w:p>
+    <w:p>
+      <w:pPr>
+        <w:pStyle w:val="ListParagraph"/>
+        <w:numPr>
+          <w:ilvl w:val="0"/>
+          <w:numId w:val="12"/>
+        </w:numPr>
+        <w:shd w:val="clear" w:color="auto" w:fill="F6F8FA"/>
+        <w:tabs>
+          <w:tab w:val="left" w:pos="916"/>
+          <w:tab w:val="left" w:pos="1832"/>
+          <w:tab w:val="left" w:pos="2748"/>
+          <w:tab w:val="left" w:pos="3664"/>
+          <w:tab w:val="left" w:pos="4580"/>
+          <w:tab w:val="left" w:pos="5496"/>
+          <w:tab w:val="left" w:pos="6412"/>
+          <w:tab w:val="left" w:pos="7328"/>
+          <w:tab w:val="left" w:pos="8244"/>
+          <w:tab w:val="left" w:pos="9160"/>
+          <w:tab w:val="left" w:pos="10076"/>
+          <w:tab w:val="left" w:pos="10992"/>
+          <w:tab w:val="left" w:pos="11908"/>
+          <w:tab w:val="left" w:pos="12824"/>
+          <w:tab w:val="left" w:pos="13740"/>
+          <w:tab w:val="left" w:pos="14656"/>
+        </w:tabs>
+        <w:spacing w:after="0" w:line="240" w:lineRule="auto"/>
+        <w:rPr>
+          <w:rFonts w:ascii="Consolas" w:eastAsia="Times New Roman" w:hAnsi="Consolas" w:cs="Courier New"/>
+          <w:color w:val="1F2328"/>
+          <w:kern w:val="0"/>
+          <w:sz w:val="21"/>
+          <w:szCs w:val="21"/>
+          <w14:ligatures w14:val="none"/>
+        </w:rPr>
+      </w:pPr>
+      <w:r>
+        <w:rPr>
+          <w:rFonts w:ascii="Consolas" w:eastAsia="Times New Roman" w:hAnsi="Consolas" w:cs="Courier New"/>
+          <w:color w:val="1F2328"/>
+          <w:kern w:val="0"/>
+          <w:sz w:val="21"/>
+          <w:szCs w:val="21"/>
+          <w14:ligatures w14:val="none"/>
+        </w:rPr>
+        <w:t xml:space="preserve">git </w:t>
+      </w:r>
+      <w:proofErr w:type="spellStart"/>
+      <w:r>
+        <w:rPr>
+          <w:rFonts w:ascii="Consolas" w:eastAsia="Times New Roman" w:hAnsi="Consolas" w:cs="Courier New"/>
+          <w:color w:val="1F2328"/>
+          <w:kern w:val="0"/>
+          <w:sz w:val="21"/>
+          <w:szCs w:val="21"/>
+          <w14:ligatures w14:val="none"/>
+        </w:rPr>
+        <w:t>init</w:t>
+      </w:r>
+      <w:proofErr w:type="spellEnd"/>
+    </w:p>
+    <w:p>
+      <w:pPr>
+        <w:pStyle w:val="ListParagraph"/>
+        <w:numPr>
+          <w:ilvl w:val="0"/>
+          <w:numId w:val="12"/>
+        </w:numPr>
+        <w:shd w:val="clear" w:color="auto" w:fill="F6F8FA"/>
+        <w:tabs>
+          <w:tab w:val="left" w:pos="916"/>
+          <w:tab w:val="left" w:pos="1832"/>
+          <w:tab w:val="left" w:pos="2748"/>
+          <w:tab w:val="left" w:pos="3664"/>
+          <w:tab w:val="left" w:pos="4580"/>
+          <w:tab w:val="left" w:pos="5496"/>
+          <w:tab w:val="left" w:pos="6412"/>
+          <w:tab w:val="left" w:pos="7328"/>
+          <w:tab w:val="left" w:pos="8244"/>
+          <w:tab w:val="left" w:pos="9160"/>
+          <w:tab w:val="left" w:pos="10076"/>
+          <w:tab w:val="left" w:pos="10992"/>
+          <w:tab w:val="left" w:pos="11908"/>
+          <w:tab w:val="left" w:pos="12824"/>
+          <w:tab w:val="left" w:pos="13740"/>
+          <w:tab w:val="left" w:pos="14656"/>
+        </w:tabs>
+        <w:spacing w:after="0" w:line="240" w:lineRule="auto"/>
+        <w:rPr>
+          <w:rFonts w:ascii="Consolas" w:eastAsia="Times New Roman" w:hAnsi="Consolas" w:cs="Courier New"/>
+          <w:color w:val="1F2328"/>
+          <w:kern w:val="0"/>
+          <w:sz w:val="21"/>
+          <w:szCs w:val="21"/>
+          <w14:ligatures w14:val="none"/>
+        </w:rPr>
+      </w:pPr>
+      <w:r>
+        <w:rPr>
+          <w:rFonts w:ascii="Consolas" w:eastAsia="Times New Roman" w:hAnsi="Consolas" w:cs="Courier New"/>
+          <w:color w:val="1F2328"/>
+          <w:kern w:val="0"/>
+          <w:sz w:val="21"/>
+          <w:szCs w:val="21"/>
+          <w14:ligatures w14:val="none"/>
+        </w:rPr>
+        <w:t>git add README.md</w:t>
+      </w:r>
+    </w:p>
+    <w:p>
+      <w:pPr>
+        <w:pStyle w:val="ListParagraph"/>
+        <w:numPr>
+          <w:ilvl w:val="0"/>
+          <w:numId w:val="12"/>
+        </w:numPr>
+        <w:shd w:val="clear" w:color="auto" w:fill="F6F8FA"/>
+        <w:tabs>
+          <w:tab w:val="left" w:pos="916"/>
+          <w:tab w:val="left" w:pos="1832"/>
+          <w:tab w:val="left" w:pos="2748"/>
+          <w:tab w:val="left" w:pos="3664"/>
+          <w:tab w:val="left" w:pos="4580"/>
+          <w:tab w:val="left" w:pos="5496"/>
+          <w:tab w:val="left" w:pos="6412"/>
+          <w:tab w:val="left" w:pos="7328"/>
+          <w:tab w:val="left" w:pos="8244"/>
+          <w:tab w:val="left" w:pos="9160"/>
+          <w:tab w:val="left" w:pos="10076"/>
+          <w:tab w:val="left" w:pos="10992"/>
+          <w:tab w:val="left" w:pos="11908"/>
+          <w:tab w:val="left" w:pos="12824"/>
+          <w:tab w:val="left" w:pos="13740"/>
+          <w:tab w:val="left" w:pos="14656"/>
+        </w:tabs>
+        <w:spacing w:after="0" w:line="240" w:lineRule="auto"/>
+        <w:rPr>
+          <w:rFonts w:ascii="Consolas" w:eastAsia="Times New Roman" w:hAnsi="Consolas" w:cs="Courier New"/>
+          <w:color w:val="1F2328"/>
+          <w:kern w:val="0"/>
+          <w:sz w:val="21"/>
+          <w:szCs w:val="21"/>
+          <w14:ligatures w14:val="none"/>
+        </w:rPr>
+      </w:pPr>
+      <w:r>
+        <w:rPr>
+          <w:rFonts w:ascii="Consolas" w:eastAsia="Times New Roman" w:hAnsi="Consolas" w:cs="Courier New"/>
+          <w:color w:val="1F2328"/>
+          <w:kern w:val="0"/>
+          <w:sz w:val="21"/>
+          <w:szCs w:val="21"/>
+          <w14:ligatures w14:val="none"/>
+        </w:rPr>
+        <w:t>git commit -m "first commit"</w:t>
+      </w:r>
+    </w:p>
+    <w:p>
+      <w:pPr>
+        <w:pStyle w:val="ListParagraph"/>
+        <w:numPr>
+          <w:ilvl w:val="0"/>
+          <w:numId w:val="12"/>
+        </w:numPr>
+        <w:shd w:val="clear" w:color="auto" w:fill="F6F8FA"/>
+        <w:tabs>
+          <w:tab w:val="left" w:pos="916"/>
+          <w:tab w:val="left" w:pos="1832"/>
+          <w:tab w:val="left" w:pos="2748"/>
+          <w:tab w:val="left" w:pos="3664"/>
+          <w:tab w:val="left" w:pos="4580"/>
+          <w:tab w:val="left" w:pos="5496"/>
+          <w:tab w:val="left" w:pos="6412"/>
+          <w:tab w:val="left" w:pos="7328"/>
+          <w:tab w:val="left" w:pos="8244"/>
+          <w:tab w:val="left" w:pos="9160"/>
+          <w:tab w:val="left" w:pos="10076"/>
+          <w:tab w:val="left" w:pos="10992"/>
+          <w:tab w:val="left" w:pos="11908"/>
+          <w:tab w:val="left" w:pos="12824"/>
+          <w:tab w:val="left" w:pos="13740"/>
+          <w:tab w:val="left" w:pos="14656"/>
+        </w:tabs>
+        <w:spacing w:after="0" w:line="240" w:lineRule="auto"/>
+        <w:rPr>
+          <w:rFonts w:ascii="Consolas" w:eastAsia="Times New Roman" w:hAnsi="Consolas" w:cs="Courier New"/>
+          <w:color w:val="1F2328"/>
+          <w:kern w:val="0"/>
+          <w:sz w:val="21"/>
+          <w:szCs w:val="21"/>
+          <w14:ligatures w14:val="none"/>
+        </w:rPr>
+      </w:pPr>
+      <w:r>
+        <w:rPr>
+          <w:rFonts w:ascii="Consolas" w:eastAsia="Times New Roman" w:hAnsi="Consolas" w:cs="Courier New"/>
+          <w:color w:val="1F2328"/>
+          <w:kern w:val="0"/>
+          <w:sz w:val="21"/>
+          <w:szCs w:val="21"/>
+          <w14:ligatures w14:val="none"/>
+        </w:rPr>
+        <w:t>git branch -M main</w:t>
+      </w:r>
+    </w:p>
+    <w:p>
+      <w:pPr>
+        <w:pStyle w:val="ListParagraph"/>
+        <w:numPr>
+          <w:ilvl w:val="0"/>
+          <w:numId w:val="12"/>
+        </w:numPr>
+        <w:shd w:val="clear" w:color="auto" w:fill="F6F8FA"/>
+        <w:tabs>
+          <w:tab w:val="left" w:pos="916"/>
+          <w:tab w:val="left" w:pos="1832"/>
+          <w:tab w:val="left" w:pos="2748"/>
+          <w:tab w:val="left" w:pos="3664"/>
+          <w:tab w:val="left" w:pos="4580"/>
+          <w:tab w:val="left" w:pos="5496"/>
+          <w:tab w:val="left" w:pos="6412"/>
+          <w:tab w:val="left" w:pos="7328"/>
+          <w:tab w:val="left" w:pos="8244"/>
+          <w:tab w:val="left" w:pos="9160"/>
+          <w:tab w:val="left" w:pos="10076"/>
+          <w:tab w:val="left" w:pos="10992"/>
+          <w:tab w:val="left" w:pos="11908"/>
+          <w:tab w:val="left" w:pos="12824"/>
+          <w:tab w:val="left" w:pos="13740"/>
+          <w:tab w:val="left" w:pos="14656"/>
+        </w:tabs>
+        <w:spacing w:after="0" w:line="240" w:lineRule="auto"/>
+        <w:rPr>
+          <w:rFonts w:ascii="Consolas" w:eastAsia="Times New Roman" w:hAnsi="Consolas" w:cs="Courier New"/>
+          <w:color w:val="1F2328"/>
+          <w:kern w:val="0"/>
+          <w:sz w:val="21"/>
+          <w:szCs w:val="21"/>
+          <w14:ligatures w14:val="none"/>
+        </w:rPr>
+      </w:pPr>
+      <w:r>
+        <w:rPr>
+          <w:rFonts w:ascii="Consolas" w:eastAsia="Times New Roman" w:hAnsi="Consolas" w:cs="Courier New"/>
+          <w:color w:val="1F2328"/>
+          <w:kern w:val="0"/>
+          <w:sz w:val="21"/>
+          <w:szCs w:val="21"/>
+          <w14:ligatures w14:val="none"/>
+        </w:rPr>
+        <w:t>git remote add origin https://github.com/Anoop-2024si96509/-Realtime-chat-app.git</w:t>
+      </w:r>
+    </w:p>
+    <w:p>
+      <w:pPr>
+        <w:pStyle w:val="ListParagraph"/>
+        <w:numPr>
+          <w:ilvl w:val="0"/>
+          <w:numId w:val="12"/>
+        </w:numPr>
+        <w:pBdr>
+          <w:bottom w:val="single" w:sz="6" w:space="1" w:color="auto"/>
+        </w:pBdr>
+        <w:shd w:val="clear" w:color="auto" w:fill="F6F8FA"/>
+        <w:tabs>
+          <w:tab w:val="left" w:pos="916"/>
+          <w:tab w:val="left" w:pos="1832"/>
+          <w:tab w:val="left" w:pos="2748"/>
+          <w:tab w:val="left" w:pos="3664"/>
+          <w:tab w:val="left" w:pos="4580"/>
+          <w:tab w:val="left" w:pos="5496"/>
+          <w:tab w:val="left" w:pos="6412"/>
+          <w:tab w:val="left" w:pos="7328"/>
+          <w:tab w:val="left" w:pos="8244"/>
+          <w:tab w:val="left" w:pos="9160"/>
+          <w:tab w:val="left" w:pos="10076"/>
+          <w:tab w:val="left" w:pos="10992"/>
+          <w:tab w:val="left" w:pos="11908"/>
+          <w:tab w:val="left" w:pos="12824"/>
+          <w:tab w:val="left" w:pos="13740"/>
+          <w:tab w:val="left" w:pos="14656"/>
+        </w:tabs>
+        <w:spacing w:after="0" w:line="240" w:lineRule="auto"/>
+        <w:rPr>
+          <w:rFonts w:ascii="Consolas" w:eastAsia="Times New Roman" w:hAnsi="Consolas" w:cs="Courier New"/>
+          <w:color w:val="1F2328"/>
+          <w:kern w:val="0"/>
+          <w:sz w:val="21"/>
+          <w:szCs w:val="21"/>
+          <w14:ligatures w14:val="none"/>
+        </w:rPr>
+      </w:pPr>
+      <w:r>
+        <w:rPr>
+          <w:rFonts w:ascii="Consolas" w:eastAsia="Times New Roman" w:hAnsi="Consolas" w:cs="Courier New"/>
+          <w:color w:val="1F2328"/>
+          <w:kern w:val="0"/>
+          <w:sz w:val="21"/>
+          <w:szCs w:val="21"/>
+          <w14:ligatures w14:val="none"/>
+        </w:rPr>
+        <w:t>git push -u origin main</w:t>
+      </w:r>
+    </w:p>
+    <w:p>
+      <w:pPr>
+        <w:rPr>
+          <w:b/>
+          <w:bCs/>
+        </w:rPr>
+      </w:pPr>
+    </w:p>
+    <w:p>
+      <w:pPr>
+        <w:rPr>
+          <w:b/>
+          <w:bCs/>
+        </w:rPr>
+      </w:pPr>
+      <w:r>
+        <w:rPr>
+          <w:b/>
+          <w:bCs/>
+        </w:rPr>
+        <w:t>Railway setup</w:t>
       </w:r>
     </w:p>
     <w:p/>
@@ -5950,6 +6373,63 @@
     <w:basedOn w:val="DefaultParagraphFont"/>
     <w:rsid w:val="00630D9D"/>
   </w:style>
+  <w:style w:type="paragraph" w:styleId="HTMLPreformatted">
+    <w:name w:val="HTML Preformatted"/>
+    <w:basedOn w:val="Normal"/>
+    <w:link w:val="HTMLPreformattedChar"/>
+    <w:uiPriority w:val="99"/>
+    <w:semiHidden/>
+    <w:unhideWhenUsed/>
+    <w:rsid w:val="00B015EE"/>
+    <w:pPr>
+      <w:tabs>
+        <w:tab w:val="left" w:pos="916"/>
+        <w:tab w:val="left" w:pos="1832"/>
+        <w:tab w:val="left" w:pos="2748"/>
+        <w:tab w:val="left" w:pos="3664"/>
+        <w:tab w:val="left" w:pos="4580"/>
+        <w:tab w:val="left" w:pos="5496"/>
+        <w:tab w:val="left" w:pos="6412"/>
+        <w:tab w:val="left" w:pos="7328"/>
+        <w:tab w:val="left" w:pos="8244"/>
+        <w:tab w:val="left" w:pos="9160"/>
+        <w:tab w:val="left" w:pos="10076"/>
+        <w:tab w:val="left" w:pos="10992"/>
+        <w:tab w:val="left" w:pos="11908"/>
+        <w:tab w:val="left" w:pos="12824"/>
+        <w:tab w:val="left" w:pos="13740"/>
+        <w:tab w:val="left" w:pos="14656"/>
+      </w:tabs>
+      <w:spacing w:after="0" w:line="240" w:lineRule="auto"/>
+    </w:pPr>
+    <w:rPr>
+      <w:rFonts w:ascii="Courier New" w:eastAsia="Times New Roman" w:hAnsi="Courier New" w:cs="Courier New"/>
+      <w:kern w:val="0"/>
+      <w:sz w:val="20"/>
+      <w:szCs w:val="20"/>
+      <w14:ligatures w14:val="none"/>
+    </w:rPr>
+  </w:style>
+  <w:style w:type="character" w:customStyle="1" w:styleId="HTMLPreformattedChar">
+    <w:name w:val="HTML Preformatted Char"/>
+    <w:basedOn w:val="DefaultParagraphFont"/>
+    <w:link w:val="HTMLPreformatted"/>
+    <w:uiPriority w:val="99"/>
+    <w:semiHidden/>
+    <w:rsid w:val="00B015EE"/>
+    <w:rPr>
+      <w:rFonts w:ascii="Courier New" w:eastAsia="Times New Roman" w:hAnsi="Courier New" w:cs="Courier New"/>
+      <w:kern w:val="0"/>
+      <w:sz w:val="20"/>
+      <w:szCs w:val="20"/>
+      <w14:ligatures w14:val="none"/>
+    </w:rPr>
+  </w:style>
+  <w:style w:type="character" w:customStyle="1" w:styleId="user-select-contain">
+    <w:name w:val="user-select-contain"/>
+    <w:basedOn w:val="DefaultParagraphFont"/>
+    <w:rsid w:val="00B015EE"/>
+  </w:style>
 </w:styles>
 </file>
 

</xml_diff>

<commit_message>
Fix API endpoints to use backend URL configuration
</commit_message>
<xml_diff>
--- a/Architecture - Realtime-chat.docx
+++ b/Architecture - Realtime-chat.docx
@@ -117,13 +117,8 @@
         <w:t>Backend</w:t>
       </w:r>
       <w:r>
-        <w:t xml:space="preserve">: Node.js, Express.js, Socket.io, JWT, </w:t>
-      </w:r>
-      <w:proofErr w:type="spellStart"/>
-      <w:r>
-        <w:t>bcryptjs</w:t>
-      </w:r>
-      <w:proofErr w:type="spellEnd"/>
+        <w:t>: Node.js, Express.js, Socket.io, JWT, bcryptjs</w:t>
+      </w:r>
     </w:p>
     <w:p>
       <w:pPr>
@@ -176,15 +171,7 @@
         <w:t>Authentication</w:t>
       </w:r>
       <w:r>
-        <w:t xml:space="preserve">: JWT tokens + </w:t>
-      </w:r>
-      <w:proofErr w:type="spellStart"/>
-      <w:r>
-        <w:t>bcrypt</w:t>
-      </w:r>
-      <w:proofErr w:type="spellEnd"/>
-      <w:r>
-        <w:t xml:space="preserve"> password hashing</w:t>
+        <w:t>: JWT tokens + bcrypt password hashing</w:t>
       </w:r>
     </w:p>
     <w:p/>
@@ -398,17 +385,7 @@
         <w:t>──</w:t>
       </w:r>
       <w:r>
-        <w:t xml:space="preserve"> </w:t>
-      </w:r>
-      <w:proofErr w:type="spellStart"/>
-      <w:proofErr w:type="gramStart"/>
-      <w:r>
-        <w:t>package.json</w:t>
-      </w:r>
-      <w:proofErr w:type="spellEnd"/>
-      <w:proofErr w:type="gramEnd"/>
-      <w:r>
-        <w:t xml:space="preserve"> (server)</w:t>
+        <w:t xml:space="preserve"> package.json (server)</w:t>
       </w:r>
     </w:p>
     <w:p>
@@ -425,68 +402,31 @@
         <w:rPr>
           <w:rFonts w:ascii="Aptos" w:hAnsi="Aptos" w:cs="Aptos"/>
         </w:rPr>
-        <w:t>─</w:t>
-      </w:r>
-      <w:proofErr w:type="gramStart"/>
+        <w:t>──</w:t>
+      </w:r>
+      <w:r>
+        <w:t xml:space="preserve"> .env.example &amp; .env</w:t>
+      </w:r>
+    </w:p>
+    <w:p>
+      <w:r>
+        <w:t xml:space="preserve">│   </w:t>
+      </w:r>
+      <w:r>
+        <w:rPr>
+          <w:rFonts w:ascii="MS Gothic" w:eastAsia="MS Gothic" w:hAnsi="MS Gothic" w:cs="MS Gothic" w:hint="eastAsia"/>
+        </w:rPr>
+        <w:t>├</w:t>
+      </w:r>
       <w:r>
         <w:rPr>
           <w:rFonts w:ascii="Aptos" w:hAnsi="Aptos" w:cs="Aptos"/>
         </w:rPr>
-        <w:t>─</w:t>
-      </w:r>
-      <w:r>
-        <w:t xml:space="preserve"> .</w:t>
-      </w:r>
-      <w:proofErr w:type="spellStart"/>
-      <w:r>
-        <w:t>env</w:t>
-      </w:r>
-      <w:proofErr w:type="gramEnd"/>
-      <w:r>
-        <w:t>.example</w:t>
-      </w:r>
-      <w:proofErr w:type="spellEnd"/>
-      <w:r>
-        <w:t xml:space="preserve"> </w:t>
-      </w:r>
-      <w:proofErr w:type="gramStart"/>
-      <w:r>
-        <w:t>&amp; .env</w:t>
-      </w:r>
-      <w:proofErr w:type="gramEnd"/>
-    </w:p>
-    <w:p>
-      <w:r>
-        <w:t xml:space="preserve">│   </w:t>
-      </w:r>
-      <w:r>
-        <w:rPr>
-          <w:rFonts w:ascii="MS Gothic" w:eastAsia="MS Gothic" w:hAnsi="MS Gothic" w:cs="MS Gothic" w:hint="eastAsia"/>
-        </w:rPr>
-        <w:t>├</w:t>
-      </w:r>
-      <w:r>
-        <w:rPr>
-          <w:rFonts w:ascii="Aptos" w:hAnsi="Aptos" w:cs="Aptos"/>
-        </w:rPr>
-        <w:t>─</w:t>
-      </w:r>
-      <w:proofErr w:type="gramStart"/>
-      <w:r>
-        <w:rPr>
-          <w:rFonts w:ascii="Aptos" w:hAnsi="Aptos" w:cs="Aptos"/>
-        </w:rPr>
-        <w:t>─</w:t>
-      </w:r>
-      <w:r>
-        <w:t xml:space="preserve"> .</w:t>
-      </w:r>
-      <w:proofErr w:type="spellStart"/>
-      <w:r>
-        <w:t>gitignore</w:t>
-      </w:r>
-      <w:proofErr w:type="spellEnd"/>
-      <w:proofErr w:type="gramEnd"/>
+        <w:t>──</w:t>
+      </w:r>
+      <w:r>
+        <w:t xml:space="preserve"> .gitignore</w:t>
+      </w:r>
     </w:p>
     <w:p>
       <w:r>
@@ -861,15 +801,8 @@
         <w:t>──</w:t>
       </w:r>
       <w:r>
-        <w:t xml:space="preserve"> </w:t>
-      </w:r>
-      <w:proofErr w:type="spellStart"/>
-      <w:proofErr w:type="gramStart"/>
-      <w:r>
-        <w:t>package.json</w:t>
-      </w:r>
-      <w:proofErr w:type="spellEnd"/>
-      <w:proofErr w:type="gramEnd"/>
+        <w:t xml:space="preserve"> package.json</w:t>
+      </w:r>
     </w:p>
     <w:p>
       <w:r>
@@ -893,15 +826,7 @@
     </w:p>
     <w:p>
       <w:r>
-        <w:t xml:space="preserve">    └── </w:t>
-      </w:r>
-      <w:proofErr w:type="spellStart"/>
-      <w:r>
-        <w:t>src</w:t>
-      </w:r>
-      <w:proofErr w:type="spellEnd"/>
-      <w:r>
-        <w:t>/</w:t>
+        <w:t xml:space="preserve">    └── src/</w:t>
       </w:r>
     </w:p>
     <w:p>
@@ -1016,23 +941,13 @@
         <w:t>──</w:t>
       </w:r>
       <w:r>
-        <w:t xml:space="preserve"> RoomList.js &amp; .</w:t>
-      </w:r>
-      <w:proofErr w:type="spellStart"/>
-      <w:r>
-        <w:t>css</w:t>
-      </w:r>
-      <w:proofErr w:type="spellEnd"/>
-    </w:p>
-    <w:p>
-      <w:r>
-        <w:t xml:space="preserve">                └── ChatRoom.js &amp; .</w:t>
-      </w:r>
-      <w:proofErr w:type="spellStart"/>
-      <w:r>
-        <w:t>css</w:t>
-      </w:r>
-      <w:proofErr w:type="spellEnd"/>
+        <w:t xml:space="preserve"> RoomList.js &amp; .css</w:t>
+      </w:r>
+    </w:p>
+    <w:p>
+      <w:r>
+        <w:t xml:space="preserve">                └── ChatRoom.js &amp; .css</w:t>
+      </w:r>
     </w:p>
     <w:p/>
     <w:p/>
@@ -1072,13 +987,8 @@
       </w:r>
     </w:p>
     <w:p>
-      <w:proofErr w:type="spellStart"/>
-      <w:r>
-        <w:t>npm</w:t>
-      </w:r>
-      <w:proofErr w:type="spellEnd"/>
-      <w:r>
-        <w:t xml:space="preserve"> run install-all</w:t>
+      <w:r>
+        <w:t>npm run install-all</w:t>
       </w:r>
     </w:p>
     <w:p/>
@@ -1099,19 +1009,9 @@
       </w:r>
     </w:p>
     <w:p>
-      <w:proofErr w:type="spellStart"/>
-      <w:r>
-        <w:t>npm</w:t>
-      </w:r>
-      <w:proofErr w:type="spellEnd"/>
-      <w:r>
-        <w:t xml:space="preserve"> run </w:t>
-      </w:r>
-      <w:proofErr w:type="gramStart"/>
-      <w:r>
-        <w:t>dev-all</w:t>
-      </w:r>
-      <w:proofErr w:type="gramEnd"/>
+      <w:r>
+        <w:t>npm run dev-all</w:t>
+      </w:r>
     </w:p>
     <w:p>
       <w:pPr>
@@ -1175,15 +1075,7 @@
         <w:t>Test locally</w:t>
       </w:r>
       <w:r>
-        <w:t>: Run </w:t>
-      </w:r>
-      <w:proofErr w:type="spellStart"/>
-      <w:r>
-        <w:t>npm</w:t>
-      </w:r>
-      <w:proofErr w:type="spellEnd"/>
-      <w:r>
-        <w:t xml:space="preserve"> run dev-all and test the chat</w:t>
+        <w:t>: Run npm run dev-all and test the chat</w:t>
       </w:r>
     </w:p>
     <w:p>
@@ -1319,15 +1211,7 @@
         </w:numPr>
       </w:pPr>
       <w:r>
-        <w:t xml:space="preserve">Deploy to cloud (Heroku, </w:t>
-      </w:r>
-      <w:proofErr w:type="spellStart"/>
-      <w:r>
-        <w:t>Vercel</w:t>
-      </w:r>
-      <w:proofErr w:type="spellEnd"/>
-      <w:r>
-        <w:t>, Railway)</w:t>
+        <w:t>Deploy to cloud (Heroku, Vercel, Railway)</w:t>
       </w:r>
     </w:p>
     <w:p>
@@ -2078,15 +1962,7 @@
         </w:numPr>
       </w:pPr>
       <w:r>
-        <w:t xml:space="preserve">Password hashing with </w:t>
-      </w:r>
-      <w:proofErr w:type="spellStart"/>
-      <w:r>
-        <w:t>bcrypt</w:t>
-      </w:r>
-      <w:proofErr w:type="spellEnd"/>
-      <w:r>
-        <w:t xml:space="preserve"> (10 salt rounds)</w:t>
+        <w:t>Password hashing with bcrypt (10 salt rounds)</w:t>
       </w:r>
     </w:p>
     <w:p>
@@ -2129,13 +2005,8 @@
           <w:numId w:val="4"/>
         </w:numPr>
       </w:pPr>
-      <w:proofErr w:type="gramStart"/>
-      <w:r>
-        <w:t>Environment</w:t>
-      </w:r>
-      <w:proofErr w:type="gramEnd"/>
-      <w:r>
-        <w:t xml:space="preserve"> variables for secrets</w:t>
+      <w:r>
+        <w:t>Environment variables for secrets</w:t>
       </w:r>
     </w:p>
     <w:p>
@@ -2476,13 +2347,8 @@
           <w:bottom w:val="double" w:sz="6" w:space="1" w:color="auto"/>
         </w:pBdr>
       </w:pPr>
-      <w:proofErr w:type="gramStart"/>
-      <w:r>
-        <w:t>Open source</w:t>
-      </w:r>
-      <w:proofErr w:type="gramEnd"/>
-      <w:r>
-        <w:t xml:space="preserve"> practices</w:t>
+      <w:r>
+        <w:t>Open source practices</w:t>
       </w:r>
     </w:p>
     <w:p/>
@@ -2743,22 +2609,13 @@
           <w:bCs/>
         </w:rPr>
       </w:pPr>
-      <w:proofErr w:type="spellStart"/>
       <w:r>
         <w:rPr>
           <w:b/>
           <w:bCs/>
         </w:rPr>
         <w:lastRenderedPageBreak/>
-        <w:t>mongodb+srv</w:t>
-      </w:r>
-      <w:proofErr w:type="spellEnd"/>
-      <w:r>
-        <w:rPr>
-          <w:b/>
-          <w:bCs/>
-        </w:rPr>
-        <w:t>://2024si96509_db_user:</w:t>
+        <w:t>mongodb+srv://2024si96509_db_user:</w:t>
       </w:r>
       <w:r>
         <w:rPr>
@@ -2796,31 +2653,13 @@
           <w:bCs/>
         </w:rPr>
       </w:pPr>
-      <w:proofErr w:type="spellStart"/>
-      <w:r>
-        <w:rPr>
-          <w:b/>
-          <w:bCs/>
-        </w:rPr>
-        <w:t>npm</w:t>
-      </w:r>
-      <w:proofErr w:type="spellEnd"/>
-      <w:r>
-        <w:rPr>
-          <w:b/>
-          <w:bCs/>
-        </w:rPr>
-        <w:t xml:space="preserve"> run </w:t>
-      </w:r>
-      <w:proofErr w:type="gramStart"/>
-      <w:r>
-        <w:rPr>
-          <w:b/>
-          <w:bCs/>
-        </w:rPr>
-        <w:t>dev-all</w:t>
-      </w:r>
-      <w:proofErr w:type="gramEnd"/>
+      <w:r>
+        <w:rPr>
+          <w:b/>
+          <w:bCs/>
+        </w:rPr>
+        <w:t>npm run dev-all</w:t>
+      </w:r>
     </w:p>
     <w:p>
       <w:r>
@@ -2972,15 +2811,7 @@
         <w:t>Run app</w:t>
       </w:r>
       <w:r>
-        <w:t>: </w:t>
-      </w:r>
-      <w:proofErr w:type="spellStart"/>
-      <w:r>
-        <w:t>npm</w:t>
-      </w:r>
-      <w:proofErr w:type="spellEnd"/>
-      <w:r>
-        <w:t xml:space="preserve"> run dev-all</w:t>
+        <w:t>: npm run dev-all</w:t>
       </w:r>
     </w:p>
     <w:p>
@@ -3285,15 +3116,7 @@
         <w:t>Frontend</w:t>
       </w:r>
       <w:r>
-        <w:t xml:space="preserve">: </w:t>
-      </w:r>
-      <w:proofErr w:type="spellStart"/>
-      <w:r>
-        <w:t>Vercel</w:t>
-      </w:r>
-      <w:proofErr w:type="spellEnd"/>
-      <w:r>
-        <w:t xml:space="preserve"> or Netlify (free)</w:t>
+        <w:t>: Vercel or Netlify (free)</w:t>
       </w:r>
     </w:p>
     <w:p>
@@ -3406,7 +3229,6 @@
           <w14:ligatures w14:val="none"/>
         </w:rPr>
       </w:pPr>
-      <w:proofErr w:type="gramStart"/>
       <w:r>
         <w:rPr>
           <w:rFonts w:ascii="Consolas" w:eastAsia="Times New Roman" w:hAnsi="Consolas" w:cs="Courier New"/>
@@ -3416,19 +3238,7 @@
           <w:szCs w:val="21"/>
           <w14:ligatures w14:val="none"/>
         </w:rPr>
-        <w:t>echo "#</w:t>
-      </w:r>
-      <w:proofErr w:type="gramEnd"/>
-      <w:r>
-        <w:rPr>
-          <w:rFonts w:ascii="Consolas" w:eastAsia="Times New Roman" w:hAnsi="Consolas" w:cs="Courier New"/>
-          <w:color w:val="1F2328"/>
-          <w:kern w:val="0"/>
-          <w:sz w:val="21"/>
-          <w:szCs w:val="21"/>
-          <w14:ligatures w14:val="none"/>
-        </w:rPr>
-        <w:t xml:space="preserve"> -Realtime-chat-app" &gt;&gt; README.md</w:t>
+        <w:t>echo "# -Realtime-chat-app" &gt;&gt; README.md</w:t>
       </w:r>
     </w:p>
     <w:p>
@@ -3476,21 +3286,8 @@
           <w:szCs w:val="21"/>
           <w14:ligatures w14:val="none"/>
         </w:rPr>
-        <w:t xml:space="preserve">git </w:t>
-      </w:r>
-      <w:proofErr w:type="spellStart"/>
-      <w:r>
-        <w:rPr>
-          <w:rFonts w:ascii="Consolas" w:eastAsia="Times New Roman" w:hAnsi="Consolas" w:cs="Courier New"/>
-          <w:color w:val="1F2328"/>
-          <w:kern w:val="0"/>
-          <w:sz w:val="21"/>
-          <w:szCs w:val="21"/>
-          <w14:ligatures w14:val="none"/>
-        </w:rPr>
-        <w:t>init</w:t>
-      </w:r>
-      <w:proofErr w:type="spellEnd"/>
+        <w:t>git init</w:t>
+      </w:r>
     </w:p>
     <w:p>
       <w:pPr>
@@ -3756,6 +3553,259 @@
           <w:bCs/>
         </w:rPr>
         <w:t>Railway setup</w:t>
+      </w:r>
+    </w:p>
+    <w:p>
+      <w:pPr>
+        <w:rPr>
+          <w:b/>
+          <w:bCs/>
+        </w:rPr>
+      </w:pPr>
+      <w:r>
+        <w:rPr>
+          <w:b/>
+          <w:bCs/>
+        </w:rPr>
+        <w:t>Step 1: Get Your Railway Backend Domain</w:t>
+      </w:r>
+    </w:p>
+    <w:p>
+      <w:pPr>
+        <w:rPr>
+          <w:b/>
+          <w:bCs/>
+        </w:rPr>
+      </w:pPr>
+    </w:p>
+    <w:p>
+      <w:pPr>
+        <w:rPr>
+          <w:b/>
+          <w:bCs/>
+        </w:rPr>
+      </w:pPr>
+      <w:r>
+        <w:rPr>
+          <w:b/>
+          <w:bCs/>
+        </w:rPr>
+        <w:t>web-production-3acf2e.up.railway.app</w:t>
+      </w:r>
+    </w:p>
+    <w:p>
+      <w:pPr>
+        <w:rPr>
+          <w:b/>
+          <w:bCs/>
+        </w:rPr>
+      </w:pPr>
+      <w:r>
+        <w:rPr>
+          <w:b/>
+          <w:bCs/>
+        </w:rPr>
+        <w:t>Step 2: Deploy Frontend to Vercel</w:t>
+      </w:r>
+    </w:p>
+    <w:p>
+      <w:pPr>
+        <w:rPr>
+          <w:b/>
+          <w:bCs/>
+        </w:rPr>
+      </w:pPr>
+    </w:p>
+    <w:p>
+      <w:pPr>
+        <w:rPr>
+          <w:b/>
+          <w:bCs/>
+        </w:rPr>
+      </w:pPr>
+      <w:hyperlink r:id="rId17" w:history="1">
+        <w:r>
+          <w:rPr>
+            <w:rStyle w:val="Hyperlink"/>
+            <w:b/>
+            <w:bCs/>
+          </w:rPr>
+          <w:t>Vercel: Build and deploy the best web experiences with the AI Cloud</w:t>
+        </w:r>
+      </w:hyperlink>
+    </w:p>
+    <w:p>
+      <w:pPr>
+        <w:rPr>
+          <w:b/>
+          <w:bCs/>
+        </w:rPr>
+      </w:pPr>
+    </w:p>
+    <w:p>
+      <w:pPr>
+        <w:numPr>
+          <w:ilvl w:val="0"/>
+          <w:numId w:val="13"/>
+        </w:numPr>
+      </w:pPr>
+      <w:r>
+        <w:t>Go to </w:t>
+      </w:r>
+      <w:hyperlink r:id="rId18" w:history="1">
+        <w:r>
+          <w:rPr>
+            <w:rStyle w:val="Hyperlink"/>
+          </w:rPr>
+          <w:t>https://vercel.com</w:t>
+        </w:r>
+      </w:hyperlink>
+    </w:p>
+    <w:p>
+      <w:pPr>
+        <w:numPr>
+          <w:ilvl w:val="0"/>
+          <w:numId w:val="13"/>
+        </w:numPr>
+      </w:pPr>
+      <w:r>
+        <w:t>Click </w:t>
+      </w:r>
+      <w:r>
+        <w:rPr>
+          <w:b/>
+          <w:bCs/>
+        </w:rPr>
+        <w:t>Add New</w:t>
+      </w:r>
+      <w:r>
+        <w:t> → </w:t>
+      </w:r>
+      <w:r>
+        <w:rPr>
+          <w:b/>
+          <w:bCs/>
+        </w:rPr>
+        <w:t>Project</w:t>
+      </w:r>
+    </w:p>
+    <w:p>
+      <w:pPr>
+        <w:numPr>
+          <w:ilvl w:val="0"/>
+          <w:numId w:val="13"/>
+        </w:numPr>
+      </w:pPr>
+      <w:r>
+        <w:rPr>
+          <w:b/>
+          <w:bCs/>
+        </w:rPr>
+        <w:t>Select your GitHub repository</w:t>
+      </w:r>
+      <w:r>
+        <w:t> Realtime-chat-app</w:t>
+      </w:r>
+    </w:p>
+    <w:p>
+      <w:pPr>
+        <w:numPr>
+          <w:ilvl w:val="0"/>
+          <w:numId w:val="13"/>
+        </w:numPr>
+      </w:pPr>
+      <w:r>
+        <w:t>Click </w:t>
+      </w:r>
+      <w:r>
+        <w:rPr>
+          <w:b/>
+          <w:bCs/>
+        </w:rPr>
+        <w:t>Import</w:t>
+      </w:r>
+    </w:p>
+    <w:p>
+      <w:pPr>
+        <w:numPr>
+          <w:ilvl w:val="0"/>
+          <w:numId w:val="13"/>
+        </w:numPr>
+      </w:pPr>
+      <w:r>
+        <w:t>In </w:t>
+      </w:r>
+      <w:r>
+        <w:rPr>
+          <w:b/>
+          <w:bCs/>
+        </w:rPr>
+        <w:t>Root Directory</w:t>
+      </w:r>
+      <w:r>
+        <w:t>, select </w:t>
+      </w:r>
+      <w:hyperlink r:id="rId19" w:history="1">
+        <w:r>
+          <w:rPr>
+            <w:rStyle w:val="Hyperlink"/>
+          </w:rPr>
+          <w:t>client</w:t>
+        </w:r>
+      </w:hyperlink>
+      <w:r>
+        <w:t> (this is your React app)</w:t>
+      </w:r>
+    </w:p>
+    <w:p>
+      <w:pPr>
+        <w:numPr>
+          <w:ilvl w:val="0"/>
+          <w:numId w:val="13"/>
+        </w:numPr>
+      </w:pPr>
+      <w:r>
+        <w:t>Click </w:t>
+      </w:r>
+      <w:r>
+        <w:rPr>
+          <w:b/>
+          <w:bCs/>
+        </w:rPr>
+        <w:t>Deploy</w:t>
+      </w:r>
+    </w:p>
+    <w:p>
+      <w:pPr>
+        <w:numPr>
+          <w:ilvl w:val="0"/>
+          <w:numId w:val="13"/>
+        </w:numPr>
+        <w:pBdr>
+          <w:bottom w:val="double" w:sz="6" w:space="1" w:color="auto"/>
+        </w:pBdr>
+      </w:pPr>
+      <w:r>
+        <w:t xml:space="preserve">Wait 2-3 minutes for deployment </w:t>
+      </w:r>
+      <w:r>
+        <w:rPr>
+          <w:rFonts w:ascii="Segoe UI Emoji" w:hAnsi="Segoe UI Emoji" w:cs="Segoe UI Emoji"/>
+        </w:rPr>
+        <w:t>✅</w:t>
+      </w:r>
+    </w:p>
+    <w:p>
+      <w:pPr>
+        <w:rPr>
+          <w:rFonts w:ascii="Segoe UI Emoji" w:hAnsi="Segoe UI Emoji" w:cs="Segoe UI Emoji"/>
+        </w:rPr>
+      </w:pPr>
+    </w:p>
+    <w:p>
+      <w:r>
+        <w:lastRenderedPageBreak/>
+        <w:t>https://realtime-chat-app-flax-eight.vercel.app/</w:t>
       </w:r>
     </w:p>
     <w:p/>
@@ -5271,6 +5321,119 @@
     </w:lvl>
   </w:abstractNum>
   <w:abstractNum w:abstractNumId="11" w15:restartNumberingAfterBreak="0">
+    <w:nsid w:val="6C682F77"/>
+    <w:multiLevelType w:val="multilevel"/>
+    <w:tmpl w:val="5A248340"/>
+    <w:lvl w:ilvl="0">
+      <w:start w:val="1"/>
+      <w:numFmt w:val="decimal"/>
+      <w:lvlText w:val="%1."/>
+      <w:lvlJc w:val="left"/>
+      <w:pPr>
+        <w:tabs>
+          <w:tab w:val="num" w:pos="720"/>
+        </w:tabs>
+        <w:ind w:left="720" w:hanging="360"/>
+      </w:pPr>
+    </w:lvl>
+    <w:lvl w:ilvl="1" w:tentative="1">
+      <w:start w:val="1"/>
+      <w:numFmt w:val="decimal"/>
+      <w:lvlText w:val="%2."/>
+      <w:lvlJc w:val="left"/>
+      <w:pPr>
+        <w:tabs>
+          <w:tab w:val="num" w:pos="1440"/>
+        </w:tabs>
+        <w:ind w:left="1440" w:hanging="360"/>
+      </w:pPr>
+    </w:lvl>
+    <w:lvl w:ilvl="2" w:tentative="1">
+      <w:start w:val="1"/>
+      <w:numFmt w:val="decimal"/>
+      <w:lvlText w:val="%3."/>
+      <w:lvlJc w:val="left"/>
+      <w:pPr>
+        <w:tabs>
+          <w:tab w:val="num" w:pos="2160"/>
+        </w:tabs>
+        <w:ind w:left="2160" w:hanging="360"/>
+      </w:pPr>
+    </w:lvl>
+    <w:lvl w:ilvl="3" w:tentative="1">
+      <w:start w:val="1"/>
+      <w:numFmt w:val="decimal"/>
+      <w:lvlText w:val="%4."/>
+      <w:lvlJc w:val="left"/>
+      <w:pPr>
+        <w:tabs>
+          <w:tab w:val="num" w:pos="2880"/>
+        </w:tabs>
+        <w:ind w:left="2880" w:hanging="360"/>
+      </w:pPr>
+    </w:lvl>
+    <w:lvl w:ilvl="4" w:tentative="1">
+      <w:start w:val="1"/>
+      <w:numFmt w:val="decimal"/>
+      <w:lvlText w:val="%5."/>
+      <w:lvlJc w:val="left"/>
+      <w:pPr>
+        <w:tabs>
+          <w:tab w:val="num" w:pos="3600"/>
+        </w:tabs>
+        <w:ind w:left="3600" w:hanging="360"/>
+      </w:pPr>
+    </w:lvl>
+    <w:lvl w:ilvl="5" w:tentative="1">
+      <w:start w:val="1"/>
+      <w:numFmt w:val="decimal"/>
+      <w:lvlText w:val="%6."/>
+      <w:lvlJc w:val="left"/>
+      <w:pPr>
+        <w:tabs>
+          <w:tab w:val="num" w:pos="4320"/>
+        </w:tabs>
+        <w:ind w:left="4320" w:hanging="360"/>
+      </w:pPr>
+    </w:lvl>
+    <w:lvl w:ilvl="6" w:tentative="1">
+      <w:start w:val="1"/>
+      <w:numFmt w:val="decimal"/>
+      <w:lvlText w:val="%7."/>
+      <w:lvlJc w:val="left"/>
+      <w:pPr>
+        <w:tabs>
+          <w:tab w:val="num" w:pos="5040"/>
+        </w:tabs>
+        <w:ind w:left="5040" w:hanging="360"/>
+      </w:pPr>
+    </w:lvl>
+    <w:lvl w:ilvl="7" w:tentative="1">
+      <w:start w:val="1"/>
+      <w:numFmt w:val="decimal"/>
+      <w:lvlText w:val="%8."/>
+      <w:lvlJc w:val="left"/>
+      <w:pPr>
+        <w:tabs>
+          <w:tab w:val="num" w:pos="5760"/>
+        </w:tabs>
+        <w:ind w:left="5760" w:hanging="360"/>
+      </w:pPr>
+    </w:lvl>
+    <w:lvl w:ilvl="8" w:tentative="1">
+      <w:start w:val="1"/>
+      <w:numFmt w:val="decimal"/>
+      <w:lvlText w:val="%9."/>
+      <w:lvlJc w:val="left"/>
+      <w:pPr>
+        <w:tabs>
+          <w:tab w:val="num" w:pos="6480"/>
+        </w:tabs>
+        <w:ind w:left="6480" w:hanging="360"/>
+      </w:pPr>
+    </w:lvl>
+  </w:abstractNum>
+  <w:abstractNum w:abstractNumId="12" w15:restartNumberingAfterBreak="0">
     <w:nsid w:val="6E626FB2"/>
     <w:multiLevelType w:val="multilevel"/>
     <w:tmpl w:val="85A8E5BE"/>
@@ -5399,7 +5562,7 @@
     <w:abstractNumId w:val="10"/>
   </w:num>
   <w:num w:numId="6" w16cid:durableId="859583439">
-    <w:abstractNumId w:val="11"/>
+    <w:abstractNumId w:val="12"/>
   </w:num>
   <w:num w:numId="7" w16cid:durableId="1635331934">
     <w:abstractNumId w:val="7"/>
@@ -5418,6 +5581,9 @@
   </w:num>
   <w:num w:numId="12" w16cid:durableId="1315065080">
     <w:abstractNumId w:val="4"/>
+  </w:num>
+  <w:num w:numId="13" w16cid:durableId="1613124955">
+    <w:abstractNumId w:val="11"/>
   </w:num>
 </w:numbering>
 </file>

</xml_diff>